<commit_message>
added News api's Research
</commit_message>
<xml_diff>
--- a/News & Social Media API Doc/News & Social Media API_Pricing.docx
+++ b/News & Social Media API Doc/News & Social Media API_Pricing.docx
@@ -1692,17 +1692,7 @@
           <w:sz w:val="36"/>
           <w:szCs w:val="36"/>
         </w:rPr>
-        <w:t>6</w:t>
-      </w:r>
-      <w:r>
-        <w:rPr>
-          <w:rFonts w:asciiTheme="majorHAnsi" w:eastAsia="Times New Roman" w:hAnsiTheme="majorHAnsi" w:cstheme="majorHAnsi"/>
-          <w:b/>
-          <w:bCs/>
-          <w:sz w:val="36"/>
-          <w:szCs w:val="36"/>
-        </w:rPr>
-        <w:t>.API COSTS</w:t>
+        <w:t>6.API COSTS</w:t>
       </w:r>
     </w:p>
     <w:p>
@@ -3219,10 +3209,22 @@
     </w:p>
     <w:p>
       <w:r>
-        <w:t>All the pricings are estimated .</w:t>
+        <w:t>*</w:t>
+      </w:r>
+      <w:r>
+        <w:t>all prices are estimate</w:t>
       </w:r>
       <w:bookmarkStart w:id="0" w:name="_GoBack"/>
       <w:bookmarkEnd w:id="0"/>
+      <w:r>
+        <w:t>d, can</w:t>
+      </w:r>
+      <w:r>
+        <w:t xml:space="preserve"> vary while actual implementation</w:t>
+      </w:r>
+      <w:r>
+        <w:t>.</w:t>
+      </w:r>
     </w:p>
     <w:sectPr>
       <w:pgSz w:w="12240" w:h="15840"/>
@@ -4108,6 +4110,15 @@
 </file>
 
 <file path=customXml/item1.xml><?xml version="1.0" encoding="utf-8"?>
+<?mso-contentType ?>
+<FormTemplates xmlns="http://schemas.microsoft.com/sharepoint/v3/contenttype/forms">
+  <Display>DocumentLibraryForm</Display>
+  <Edit>DocumentLibraryForm</Edit>
+  <New>DocumentLibraryForm</New>
+</FormTemplates>
+</file>
+
+<file path=customXml/item2.xml><?xml version="1.0" encoding="utf-8"?>
 <ct:contentTypeSchema xmlns:ct="http://schemas.microsoft.com/office/2006/metadata/contentType" xmlns:ma="http://schemas.microsoft.com/office/2006/metadata/properties/metaAttributes" ct:_="" ma:_="" ma:contentTypeName="Document" ma:contentTypeID="0x010100CCAF772949D7D34C96A9D94CC21873FA" ma:contentTypeVersion="15" ma:contentTypeDescription="Create a new document." ma:contentTypeScope="" ma:versionID="cae00d01aeb2cc8d46c0c554fa1e62f0">
   <xsd:schema xmlns:xsd="http://www.w3.org/2001/XMLSchema" xmlns:xs="http://www.w3.org/2001/XMLSchema" xmlns:p="http://schemas.microsoft.com/office/2006/metadata/properties" xmlns:ns3="c15e035a-4542-4b90-b1c8-7db531a0426e" xmlns:ns4="276eea71-5208-4e58-81e2-685631c527b9" targetNamespace="http://schemas.microsoft.com/office/2006/metadata/properties" ma:root="true" ma:fieldsID="8612b6f9efb4a849fe749ea9cc03cbe1" ns3:_="" ns4:_="">
     <xsd:import namespace="c15e035a-4542-4b90-b1c8-7db531a0426e"/>
@@ -4340,15 +4351,6 @@
 </ct:contentTypeSchema>
 </file>
 
-<file path=customXml/item2.xml><?xml version="1.0" encoding="utf-8"?>
-<?mso-contentType ?>
-<FormTemplates xmlns="http://schemas.microsoft.com/sharepoint/v3/contenttype/forms">
-  <Display>DocumentLibraryForm</Display>
-  <Edit>DocumentLibraryForm</Edit>
-  <New>DocumentLibraryForm</New>
-</FormTemplates>
-</file>
-
 <file path=customXml/item3.xml><?xml version="1.0" encoding="utf-8"?>
 <p:properties xmlns:p="http://schemas.microsoft.com/office/2006/metadata/properties" xmlns:xsi="http://www.w3.org/2001/XMLSchema-instance" xmlns:pc="http://schemas.microsoft.com/office/infopath/2007/PartnerControls">
   <documentManagement>
@@ -4358,6 +4360,14 @@
 </file>
 
 <file path=customXml/itemProps1.xml><?xml version="1.0" encoding="utf-8"?>
+<ds:datastoreItem xmlns:ds="http://schemas.openxmlformats.org/officeDocument/2006/customXml" ds:itemID="{21017ECC-B7E3-46BA-B56C-6387193142B1}">
+  <ds:schemaRefs>
+    <ds:schemaRef ds:uri="http://schemas.microsoft.com/sharepoint/v3/contenttype/forms"/>
+  </ds:schemaRefs>
+</ds:datastoreItem>
+</file>
+
+<file path=customXml/itemProps2.xml><?xml version="1.0" encoding="utf-8"?>
 <ds:datastoreItem xmlns:ds="http://schemas.openxmlformats.org/officeDocument/2006/customXml" ds:itemID="{084CE32C-A45B-4AD6-B83B-E2F162A25E51}">
   <ds:schemaRefs>
     <ds:schemaRef ds:uri="http://schemas.microsoft.com/office/2006/metadata/contentType"/>
@@ -4376,26 +4386,18 @@
 </ds:datastoreItem>
 </file>
 
-<file path=customXml/itemProps2.xml><?xml version="1.0" encoding="utf-8"?>
-<ds:datastoreItem xmlns:ds="http://schemas.openxmlformats.org/officeDocument/2006/customXml" ds:itemID="{21017ECC-B7E3-46BA-B56C-6387193142B1}">
-  <ds:schemaRefs>
-    <ds:schemaRef ds:uri="http://schemas.microsoft.com/sharepoint/v3/contenttype/forms"/>
-  </ds:schemaRefs>
-</ds:datastoreItem>
-</file>
-
 <file path=customXml/itemProps3.xml><?xml version="1.0" encoding="utf-8"?>
 <ds:datastoreItem xmlns:ds="http://schemas.openxmlformats.org/officeDocument/2006/customXml" ds:itemID="{EEBFE9AB-40B2-45A1-9174-7D01D47CA2B0}">
   <ds:schemaRefs>
     <ds:schemaRef ds:uri="c15e035a-4542-4b90-b1c8-7db531a0426e"/>
+    <ds:schemaRef ds:uri="http://schemas.microsoft.com/office/infopath/2007/PartnerControls"/>
+    <ds:schemaRef ds:uri="http://www.w3.org/XML/1998/namespace"/>
+    <ds:schemaRef ds:uri="http://schemas.microsoft.com/office/2006/documentManagement/types"/>
+    <ds:schemaRef ds:uri="http://schemas.microsoft.com/office/2006/metadata/properties"/>
+    <ds:schemaRef ds:uri="http://purl.org/dc/dcmitype/"/>
+    <ds:schemaRef ds:uri="http://purl.org/dc/elements/1.1/"/>
     <ds:schemaRef ds:uri="http://schemas.openxmlformats.org/package/2006/metadata/core-properties"/>
-    <ds:schemaRef ds:uri="http://schemas.microsoft.com/office/infopath/2007/PartnerControls"/>
-    <ds:schemaRef ds:uri="http://purl.org/dc/dcmitype/"/>
-    <ds:schemaRef ds:uri="http://schemas.microsoft.com/office/2006/metadata/properties"/>
-    <ds:schemaRef ds:uri="http://schemas.microsoft.com/office/2006/documentManagement/types"/>
-    <ds:schemaRef ds:uri="http://purl.org/dc/elements/1.1/"/>
     <ds:schemaRef ds:uri="276eea71-5208-4e58-81e2-685631c527b9"/>
-    <ds:schemaRef ds:uri="http://www.w3.org/XML/1998/namespace"/>
     <ds:schemaRef ds:uri="http://purl.org/dc/terms/"/>
   </ds:schemaRefs>
 </ds:datastoreItem>

</xml_diff>